<commit_message>
Update 8 Oct 2024
</commit_message>
<xml_diff>
--- a/Diabetes Project Proposal with QA Plan.docx
+++ b/Diabetes Project Proposal with QA Plan.docx
@@ -1823,26 +1823,30 @@
     </w:p>
     <w:p>
       <w:pPr>
-        <w:pStyle w:val="Heading1"/>
-        <w:spacing w:before="322" w:beforeAutospacing="off" w:after="322" w:afterAutospacing="off"/>
-        <w:rPr>
-          <w:rFonts w:ascii="Aptos" w:hAnsi="Aptos" w:eastAsia="Aptos" w:cs="Aptos"/>
-          <w:b w:val="1"/>
-          <w:bCs w:val="1"/>
-          <w:noProof w:val="0"/>
-          <w:sz w:val="48"/>
-          <w:szCs w:val="48"/>
-          <w:lang w:val="en-US"/>
-        </w:rPr>
-      </w:pPr>
-      <w:r>
-        <w:rPr>
-          <w:rFonts w:ascii="Aptos" w:hAnsi="Aptos" w:eastAsia="Aptos" w:cs="Aptos"/>
-          <w:b w:val="1"/>
-          <w:bCs w:val="1"/>
-          <w:noProof w:val="0"/>
-          <w:sz w:val="48"/>
-          <w:szCs w:val="48"/>
+        <w:pStyle w:val="Normal"/>
+        <w:suppressLineNumbers w:val="0"/>
+        <w:bidi w:val="0"/>
+        <w:spacing w:before="240" w:beforeAutospacing="off" w:after="240" w:afterAutospacing="off" w:line="240" w:lineRule="auto"/>
+        <w:ind w:left="0" w:right="0"/>
+        <w:jc w:val="left"/>
+        <w:rPr>
+          <w:rFonts w:ascii="Arial" w:hAnsi="Arial" w:eastAsia="Arial" w:cs="Arial"/>
+          <w:b w:val="1"/>
+          <w:bCs w:val="1"/>
+          <w:noProof w:val="0"/>
+          <w:sz w:val="24"/>
+          <w:szCs w:val="24"/>
+          <w:lang w:val="en-US"/>
+        </w:rPr>
+      </w:pPr>
+      <w:r>
+        <w:rPr>
+          <w:rFonts w:ascii="Arial" w:hAnsi="Arial" w:eastAsia="Arial" w:cs="Arial"/>
+          <w:b w:val="1"/>
+          <w:bCs w:val="1"/>
+          <w:noProof w:val="0"/>
+          <w:sz w:val="24"/>
+          <w:szCs w:val="24"/>
           <w:lang w:val="en-US"/>
         </w:rPr>
         <w:t>Quality Assurance Plan for Diabetes Analysis and Prediction</w:t>
@@ -1850,17 +1854,30 @@
     </w:p>
     <w:p>
       <w:pPr>
-        <w:pStyle w:val="Heading3"/>
-        <w:spacing w:before="281" w:beforeAutospacing="off" w:after="281" w:afterAutospacing="off"/>
-      </w:pPr>
-      <w:r>
-        <w:rPr>
-          <w:rFonts w:ascii="Aptos" w:hAnsi="Aptos" w:eastAsia="Aptos" w:cs="Aptos"/>
-          <w:b w:val="1"/>
-          <w:bCs w:val="1"/>
-          <w:noProof w:val="0"/>
-          <w:sz w:val="28"/>
-          <w:szCs w:val="28"/>
+        <w:pStyle w:val="Normal"/>
+        <w:suppressLineNumbers w:val="0"/>
+        <w:bidi w:val="0"/>
+        <w:spacing w:before="240" w:beforeAutospacing="off" w:after="240" w:afterAutospacing="off" w:line="240" w:lineRule="auto"/>
+        <w:ind w:left="0" w:right="0"/>
+        <w:jc w:val="left"/>
+        <w:rPr>
+          <w:rFonts w:ascii="Arial" w:hAnsi="Arial" w:eastAsia="Arial" w:cs="Arial"/>
+          <w:b w:val="1"/>
+          <w:bCs w:val="1"/>
+          <w:noProof w:val="0"/>
+          <w:sz w:val="24"/>
+          <w:szCs w:val="24"/>
+          <w:lang w:val="en-US"/>
+        </w:rPr>
+      </w:pPr>
+      <w:r>
+        <w:rPr>
+          <w:rFonts w:ascii="Arial" w:hAnsi="Arial" w:eastAsia="Arial" w:cs="Arial"/>
+          <w:b w:val="1"/>
+          <w:bCs w:val="1"/>
+          <w:noProof w:val="0"/>
+          <w:sz w:val="24"/>
+          <w:szCs w:val="24"/>
           <w:lang w:val="en-US"/>
         </w:rPr>
         <w:t>1. Introduction</w:t>
@@ -1883,17 +1900,30 @@
     </w:p>
     <w:p>
       <w:pPr>
-        <w:pStyle w:val="Heading3"/>
-        <w:spacing w:before="281" w:beforeAutospacing="off" w:after="281" w:afterAutospacing="off"/>
-      </w:pPr>
-      <w:r>
-        <w:rPr>
-          <w:rFonts w:ascii="Aptos" w:hAnsi="Aptos" w:eastAsia="Aptos" w:cs="Aptos"/>
-          <w:b w:val="1"/>
-          <w:bCs w:val="1"/>
-          <w:noProof w:val="0"/>
-          <w:sz w:val="28"/>
-          <w:szCs w:val="28"/>
+        <w:pStyle w:val="Normal"/>
+        <w:suppressLineNumbers w:val="0"/>
+        <w:bidi w:val="0"/>
+        <w:spacing w:before="240" w:beforeAutospacing="off" w:after="240" w:afterAutospacing="off" w:line="240" w:lineRule="auto"/>
+        <w:ind w:left="0" w:right="0"/>
+        <w:jc w:val="left"/>
+        <w:rPr>
+          <w:rFonts w:ascii="Arial" w:hAnsi="Arial" w:eastAsia="Arial" w:cs="Arial"/>
+          <w:b w:val="1"/>
+          <w:bCs w:val="1"/>
+          <w:noProof w:val="0"/>
+          <w:sz w:val="24"/>
+          <w:szCs w:val="24"/>
+          <w:lang w:val="en-US"/>
+        </w:rPr>
+      </w:pPr>
+      <w:r>
+        <w:rPr>
+          <w:rFonts w:ascii="Arial" w:hAnsi="Arial" w:eastAsia="Arial" w:cs="Arial"/>
+          <w:b w:val="1"/>
+          <w:bCs w:val="1"/>
+          <w:noProof w:val="0"/>
+          <w:sz w:val="24"/>
+          <w:szCs w:val="24"/>
           <w:lang w:val="en-US"/>
         </w:rPr>
         <w:t>2. Objectives</w:t>
@@ -2024,17 +2054,30 @@
     </w:p>
     <w:p>
       <w:pPr>
-        <w:pStyle w:val="Heading3"/>
-        <w:spacing w:before="281" w:beforeAutospacing="off" w:after="281" w:afterAutospacing="off"/>
-      </w:pPr>
-      <w:r>
-        <w:rPr>
-          <w:rFonts w:ascii="Aptos" w:hAnsi="Aptos" w:eastAsia="Aptos" w:cs="Aptos"/>
-          <w:b w:val="1"/>
-          <w:bCs w:val="1"/>
-          <w:noProof w:val="0"/>
-          <w:sz w:val="28"/>
-          <w:szCs w:val="28"/>
+        <w:pStyle w:val="Normal"/>
+        <w:suppressLineNumbers w:val="0"/>
+        <w:bidi w:val="0"/>
+        <w:spacing w:before="240" w:beforeAutospacing="off" w:after="240" w:afterAutospacing="off" w:line="240" w:lineRule="auto"/>
+        <w:ind w:left="0" w:right="0"/>
+        <w:jc w:val="left"/>
+        <w:rPr>
+          <w:rFonts w:ascii="Arial" w:hAnsi="Arial" w:eastAsia="Arial" w:cs="Arial"/>
+          <w:b w:val="1"/>
+          <w:bCs w:val="1"/>
+          <w:noProof w:val="0"/>
+          <w:sz w:val="24"/>
+          <w:szCs w:val="24"/>
+          <w:lang w:val="en-US"/>
+        </w:rPr>
+      </w:pPr>
+      <w:r>
+        <w:rPr>
+          <w:rFonts w:ascii="Arial" w:hAnsi="Arial" w:eastAsia="Arial" w:cs="Arial"/>
+          <w:b w:val="1"/>
+          <w:bCs w:val="1"/>
+          <w:noProof w:val="0"/>
+          <w:sz w:val="24"/>
+          <w:szCs w:val="24"/>
           <w:lang w:val="en-US"/>
         </w:rPr>
         <w:t>3. Quality Assurance Criteria</w:t>
@@ -2213,17 +2256,30 @@
     </w:p>
     <w:p>
       <w:pPr>
-        <w:pStyle w:val="Heading3"/>
-        <w:spacing w:before="281" w:beforeAutospacing="off" w:after="281" w:afterAutospacing="off"/>
-      </w:pPr>
-      <w:r>
-        <w:rPr>
-          <w:rFonts w:ascii="Aptos" w:hAnsi="Aptos" w:eastAsia="Aptos" w:cs="Aptos"/>
-          <w:b w:val="1"/>
-          <w:bCs w:val="1"/>
-          <w:noProof w:val="0"/>
-          <w:sz w:val="28"/>
-          <w:szCs w:val="28"/>
+        <w:pStyle w:val="Normal"/>
+        <w:suppressLineNumbers w:val="0"/>
+        <w:bidi w:val="0"/>
+        <w:spacing w:before="240" w:beforeAutospacing="off" w:after="240" w:afterAutospacing="off" w:line="240" w:lineRule="auto"/>
+        <w:ind w:left="0" w:right="0"/>
+        <w:jc w:val="left"/>
+        <w:rPr>
+          <w:rFonts w:ascii="Arial" w:hAnsi="Arial" w:eastAsia="Arial" w:cs="Arial"/>
+          <w:b w:val="1"/>
+          <w:bCs w:val="1"/>
+          <w:noProof w:val="0"/>
+          <w:sz w:val="24"/>
+          <w:szCs w:val="24"/>
+          <w:lang w:val="en-US"/>
+        </w:rPr>
+      </w:pPr>
+      <w:r>
+        <w:rPr>
+          <w:rFonts w:ascii="Arial" w:hAnsi="Arial" w:eastAsia="Arial" w:cs="Arial"/>
+          <w:b w:val="1"/>
+          <w:bCs w:val="1"/>
+          <w:noProof w:val="0"/>
+          <w:sz w:val="24"/>
+          <w:szCs w:val="24"/>
           <w:lang w:val="en-US"/>
         </w:rPr>
         <w:t>4. Quality Assurance Activities</w:t>
@@ -2231,12 +2287,25 @@
     </w:p>
     <w:p>
       <w:pPr>
-        <w:pStyle w:val="Heading4"/>
-        <w:spacing w:before="319" w:beforeAutospacing="off" w:after="319" w:afterAutospacing="off"/>
-      </w:pPr>
-      <w:r>
-        <w:rPr>
-          <w:rFonts w:ascii="Aptos" w:hAnsi="Aptos" w:eastAsia="Aptos" w:cs="Aptos"/>
+        <w:pStyle w:val="Normal"/>
+        <w:suppressLineNumbers w:val="0"/>
+        <w:bidi w:val="0"/>
+        <w:spacing w:before="240" w:beforeAutospacing="off" w:after="240" w:afterAutospacing="off" w:line="240" w:lineRule="auto"/>
+        <w:ind w:left="0" w:right="0"/>
+        <w:jc w:val="left"/>
+        <w:rPr>
+          <w:rFonts w:ascii="Arial" w:hAnsi="Arial" w:eastAsia="Arial" w:cs="Arial"/>
+          <w:b w:val="1"/>
+          <w:bCs w:val="1"/>
+          <w:noProof w:val="0"/>
+          <w:sz w:val="24"/>
+          <w:szCs w:val="24"/>
+          <w:lang w:val="en-US"/>
+        </w:rPr>
+      </w:pPr>
+      <w:r>
+        <w:rPr>
+          <w:rFonts w:ascii="Arial" w:hAnsi="Arial" w:eastAsia="Arial" w:cs="Arial"/>
           <w:b w:val="1"/>
           <w:bCs w:val="1"/>
           <w:noProof w:val="0"/>
@@ -2381,12 +2450,64 @@
     </w:p>
     <w:p>
       <w:pPr>
-        <w:pStyle w:val="Heading4"/>
-        <w:spacing w:before="319" w:beforeAutospacing="off" w:after="319" w:afterAutospacing="off"/>
-      </w:pPr>
-      <w:r>
-        <w:rPr>
-          <w:rFonts w:ascii="Aptos" w:hAnsi="Aptos" w:eastAsia="Aptos" w:cs="Aptos"/>
+        <w:pStyle w:val="Normal"/>
+        <w:spacing w:before="0" w:beforeAutospacing="off" w:after="0" w:afterAutospacing="off"/>
+        <w:rPr>
+          <w:rFonts w:ascii="Aptos" w:hAnsi="Aptos" w:eastAsia="Aptos" w:cs="Aptos"/>
+          <w:noProof w:val="0"/>
+          <w:sz w:val="24"/>
+          <w:szCs w:val="24"/>
+          <w:lang w:val="en-US"/>
+        </w:rPr>
+      </w:pPr>
+    </w:p>
+    <w:p>
+      <w:pPr>
+        <w:pStyle w:val="Normal"/>
+        <w:spacing w:before="0" w:beforeAutospacing="off" w:after="0" w:afterAutospacing="off"/>
+        <w:rPr>
+          <w:rFonts w:ascii="Aptos" w:hAnsi="Aptos" w:eastAsia="Aptos" w:cs="Aptos"/>
+          <w:noProof w:val="0"/>
+          <w:sz w:val="24"/>
+          <w:szCs w:val="24"/>
+          <w:lang w:val="en-US"/>
+        </w:rPr>
+      </w:pPr>
+    </w:p>
+    <w:p>
+      <w:pPr>
+        <w:pStyle w:val="Normal"/>
+        <w:spacing w:before="0" w:beforeAutospacing="off" w:after="0" w:afterAutospacing="off"/>
+        <w:rPr>
+          <w:rFonts w:ascii="Aptos" w:hAnsi="Aptos" w:eastAsia="Aptos" w:cs="Aptos"/>
+          <w:noProof w:val="0"/>
+          <w:sz w:val="24"/>
+          <w:szCs w:val="24"/>
+          <w:lang w:val="en-US"/>
+        </w:rPr>
+      </w:pPr>
+    </w:p>
+    <w:p>
+      <w:pPr>
+        <w:pStyle w:val="Normal"/>
+        <w:suppressLineNumbers w:val="0"/>
+        <w:bidi w:val="0"/>
+        <w:spacing w:before="240" w:beforeAutospacing="off" w:after="240" w:afterAutospacing="off" w:line="240" w:lineRule="auto"/>
+        <w:ind w:left="0" w:right="0"/>
+        <w:jc w:val="left"/>
+        <w:rPr>
+          <w:rFonts w:ascii="Arial" w:hAnsi="Arial" w:eastAsia="Arial" w:cs="Arial"/>
+          <w:b w:val="1"/>
+          <w:bCs w:val="1"/>
+          <w:noProof w:val="0"/>
+          <w:sz w:val="24"/>
+          <w:szCs w:val="24"/>
+          <w:lang w:val="en-US"/>
+        </w:rPr>
+      </w:pPr>
+      <w:r>
+        <w:rPr>
+          <w:rFonts w:ascii="Arial" w:hAnsi="Arial" w:eastAsia="Arial" w:cs="Arial"/>
           <w:b w:val="1"/>
           <w:bCs w:val="1"/>
           <w:noProof w:val="0"/>
@@ -2517,12 +2638,25 @@
     </w:p>
     <w:p>
       <w:pPr>
-        <w:pStyle w:val="Heading4"/>
-        <w:spacing w:before="319" w:beforeAutospacing="off" w:after="319" w:afterAutospacing="off"/>
-      </w:pPr>
-      <w:r>
-        <w:rPr>
-          <w:rFonts w:ascii="Aptos" w:hAnsi="Aptos" w:eastAsia="Aptos" w:cs="Aptos"/>
+        <w:pStyle w:val="Normal"/>
+        <w:suppressLineNumbers w:val="0"/>
+        <w:bidi w:val="0"/>
+        <w:spacing w:before="240" w:beforeAutospacing="off" w:after="240" w:afterAutospacing="off" w:line="240" w:lineRule="auto"/>
+        <w:ind w:left="0" w:right="0"/>
+        <w:jc w:val="left"/>
+        <w:rPr>
+          <w:rFonts w:ascii="Arial" w:hAnsi="Arial" w:eastAsia="Arial" w:cs="Arial"/>
+          <w:b w:val="1"/>
+          <w:bCs w:val="1"/>
+          <w:noProof w:val="0"/>
+          <w:sz w:val="24"/>
+          <w:szCs w:val="24"/>
+          <w:lang w:val="en-US"/>
+        </w:rPr>
+      </w:pPr>
+      <w:r>
+        <w:rPr>
+          <w:rFonts w:ascii="Arial" w:hAnsi="Arial" w:eastAsia="Arial" w:cs="Arial"/>
           <w:b w:val="1"/>
           <w:bCs w:val="1"/>
           <w:noProof w:val="0"/>
@@ -2667,17 +2801,30 @@
     </w:p>
     <w:p>
       <w:pPr>
-        <w:pStyle w:val="Heading3"/>
-        <w:spacing w:before="281" w:beforeAutospacing="off" w:after="281" w:afterAutospacing="off"/>
-      </w:pPr>
-      <w:r>
-        <w:rPr>
-          <w:rFonts w:ascii="Aptos" w:hAnsi="Aptos" w:eastAsia="Aptos" w:cs="Aptos"/>
-          <w:b w:val="1"/>
-          <w:bCs w:val="1"/>
-          <w:noProof w:val="0"/>
-          <w:sz w:val="28"/>
-          <w:szCs w:val="28"/>
+        <w:pStyle w:val="Normal"/>
+        <w:suppressLineNumbers w:val="0"/>
+        <w:bidi w:val="0"/>
+        <w:spacing w:before="240" w:beforeAutospacing="off" w:after="240" w:afterAutospacing="off" w:line="240" w:lineRule="auto"/>
+        <w:ind w:left="0" w:right="0"/>
+        <w:jc w:val="left"/>
+        <w:rPr>
+          <w:rFonts w:ascii="Arial" w:hAnsi="Arial" w:eastAsia="Arial" w:cs="Arial"/>
+          <w:b w:val="1"/>
+          <w:bCs w:val="1"/>
+          <w:noProof w:val="0"/>
+          <w:sz w:val="24"/>
+          <w:szCs w:val="24"/>
+          <w:lang w:val="en-US"/>
+        </w:rPr>
+      </w:pPr>
+      <w:r>
+        <w:rPr>
+          <w:rFonts w:ascii="Arial" w:hAnsi="Arial" w:eastAsia="Arial" w:cs="Arial"/>
+          <w:b w:val="1"/>
+          <w:bCs w:val="1"/>
+          <w:noProof w:val="0"/>
+          <w:sz w:val="24"/>
+          <w:szCs w:val="24"/>
           <w:lang w:val="en-US"/>
         </w:rPr>
         <w:t>5. Tools and Resources</w:t>
@@ -2841,17 +2988,30 @@
     </w:p>
     <w:p>
       <w:pPr>
-        <w:pStyle w:val="Heading3"/>
-        <w:spacing w:before="281" w:beforeAutospacing="off" w:after="281" w:afterAutospacing="off"/>
-      </w:pPr>
-      <w:r>
-        <w:rPr>
-          <w:rFonts w:ascii="Aptos" w:hAnsi="Aptos" w:eastAsia="Aptos" w:cs="Aptos"/>
-          <w:b w:val="1"/>
-          <w:bCs w:val="1"/>
-          <w:noProof w:val="0"/>
-          <w:sz w:val="28"/>
-          <w:szCs w:val="28"/>
+        <w:pStyle w:val="Normal"/>
+        <w:suppressLineNumbers w:val="0"/>
+        <w:bidi w:val="0"/>
+        <w:spacing w:before="240" w:beforeAutospacing="off" w:after="240" w:afterAutospacing="off" w:line="240" w:lineRule="auto"/>
+        <w:ind w:left="0" w:right="0"/>
+        <w:jc w:val="left"/>
+        <w:rPr>
+          <w:rFonts w:ascii="Arial" w:hAnsi="Arial" w:eastAsia="Arial" w:cs="Arial"/>
+          <w:b w:val="1"/>
+          <w:bCs w:val="1"/>
+          <w:noProof w:val="0"/>
+          <w:sz w:val="24"/>
+          <w:szCs w:val="24"/>
+          <w:lang w:val="en-US"/>
+        </w:rPr>
+      </w:pPr>
+      <w:r>
+        <w:rPr>
+          <w:rFonts w:ascii="Arial" w:hAnsi="Arial" w:eastAsia="Arial" w:cs="Arial"/>
+          <w:b w:val="1"/>
+          <w:bCs w:val="1"/>
+          <w:noProof w:val="0"/>
+          <w:sz w:val="24"/>
+          <w:szCs w:val="24"/>
           <w:lang w:val="en-US"/>
         </w:rPr>
         <w:t>6. Roles and Responsibilities</w:t>
@@ -2976,17 +3136,30 @@
     </w:p>
     <w:p>
       <w:pPr>
-        <w:pStyle w:val="Heading3"/>
-        <w:spacing w:before="281" w:beforeAutospacing="off" w:after="281" w:afterAutospacing="off"/>
-      </w:pPr>
-      <w:r>
-        <w:rPr>
-          <w:rFonts w:ascii="Aptos" w:hAnsi="Aptos" w:eastAsia="Aptos" w:cs="Aptos"/>
-          <w:b w:val="1"/>
-          <w:bCs w:val="1"/>
-          <w:noProof w:val="0"/>
-          <w:sz w:val="28"/>
-          <w:szCs w:val="28"/>
+        <w:pStyle w:val="Normal"/>
+        <w:suppressLineNumbers w:val="0"/>
+        <w:bidi w:val="0"/>
+        <w:spacing w:before="240" w:beforeAutospacing="off" w:after="240" w:afterAutospacing="off" w:line="240" w:lineRule="auto"/>
+        <w:ind w:left="0" w:right="0"/>
+        <w:jc w:val="left"/>
+        <w:rPr>
+          <w:rFonts w:ascii="Arial" w:hAnsi="Arial" w:eastAsia="Arial" w:cs="Arial"/>
+          <w:b w:val="1"/>
+          <w:bCs w:val="1"/>
+          <w:noProof w:val="0"/>
+          <w:sz w:val="24"/>
+          <w:szCs w:val="24"/>
+          <w:lang w:val="en-US"/>
+        </w:rPr>
+      </w:pPr>
+      <w:r>
+        <w:rPr>
+          <w:rFonts w:ascii="Arial" w:hAnsi="Arial" w:eastAsia="Arial" w:cs="Arial"/>
+          <w:b w:val="1"/>
+          <w:bCs w:val="1"/>
+          <w:noProof w:val="0"/>
+          <w:sz w:val="24"/>
+          <w:szCs w:val="24"/>
           <w:lang w:val="en-US"/>
         </w:rPr>
         <w:t>7. Continuous Monitoring and Reporting</w:t>
@@ -3111,17 +3284,95 @@
     </w:p>
     <w:p>
       <w:pPr>
-        <w:pStyle w:val="Heading3"/>
-        <w:spacing w:before="281" w:beforeAutospacing="off" w:after="281" w:afterAutospacing="off"/>
-      </w:pPr>
-      <w:r>
-        <w:rPr>
-          <w:rFonts w:ascii="Aptos" w:hAnsi="Aptos" w:eastAsia="Aptos" w:cs="Aptos"/>
-          <w:b w:val="1"/>
-          <w:bCs w:val="1"/>
-          <w:noProof w:val="0"/>
-          <w:sz w:val="28"/>
-          <w:szCs w:val="28"/>
+        <w:pStyle w:val="Normal"/>
+        <w:spacing w:before="0" w:beforeAutospacing="off" w:after="0" w:afterAutospacing="off"/>
+        <w:rPr>
+          <w:rFonts w:ascii="Aptos" w:hAnsi="Aptos" w:eastAsia="Aptos" w:cs="Aptos"/>
+          <w:noProof w:val="0"/>
+          <w:sz w:val="24"/>
+          <w:szCs w:val="24"/>
+          <w:lang w:val="en-US"/>
+        </w:rPr>
+      </w:pPr>
+    </w:p>
+    <w:p>
+      <w:pPr>
+        <w:pStyle w:val="Normal"/>
+        <w:spacing w:before="0" w:beforeAutospacing="off" w:after="0" w:afterAutospacing="off"/>
+        <w:rPr>
+          <w:rFonts w:ascii="Aptos" w:hAnsi="Aptos" w:eastAsia="Aptos" w:cs="Aptos"/>
+          <w:noProof w:val="0"/>
+          <w:sz w:val="24"/>
+          <w:szCs w:val="24"/>
+          <w:lang w:val="en-US"/>
+        </w:rPr>
+      </w:pPr>
+    </w:p>
+    <w:p>
+      <w:pPr>
+        <w:pStyle w:val="Normal"/>
+        <w:spacing w:before="0" w:beforeAutospacing="off" w:after="0" w:afterAutospacing="off"/>
+        <w:rPr>
+          <w:rFonts w:ascii="Aptos" w:hAnsi="Aptos" w:eastAsia="Aptos" w:cs="Aptos"/>
+          <w:noProof w:val="0"/>
+          <w:sz w:val="24"/>
+          <w:szCs w:val="24"/>
+          <w:lang w:val="en-US"/>
+        </w:rPr>
+      </w:pPr>
+    </w:p>
+    <w:p>
+      <w:pPr>
+        <w:pStyle w:val="Normal"/>
+        <w:spacing w:before="0" w:beforeAutospacing="off" w:after="0" w:afterAutospacing="off"/>
+        <w:rPr>
+          <w:rFonts w:ascii="Aptos" w:hAnsi="Aptos" w:eastAsia="Aptos" w:cs="Aptos"/>
+          <w:noProof w:val="0"/>
+          <w:sz w:val="24"/>
+          <w:szCs w:val="24"/>
+          <w:lang w:val="en-US"/>
+        </w:rPr>
+      </w:pPr>
+    </w:p>
+    <w:p>
+      <w:pPr>
+        <w:pStyle w:val="Normal"/>
+        <w:spacing w:before="0" w:beforeAutospacing="off" w:after="0" w:afterAutospacing="off"/>
+        <w:rPr>
+          <w:rFonts w:ascii="Aptos" w:hAnsi="Aptos" w:eastAsia="Aptos" w:cs="Aptos"/>
+          <w:noProof w:val="0"/>
+          <w:sz w:val="24"/>
+          <w:szCs w:val="24"/>
+          <w:lang w:val="en-US"/>
+        </w:rPr>
+      </w:pPr>
+    </w:p>
+    <w:p>
+      <w:pPr>
+        <w:pStyle w:val="Normal"/>
+        <w:suppressLineNumbers w:val="0"/>
+        <w:bidi w:val="0"/>
+        <w:spacing w:before="240" w:beforeAutospacing="off" w:after="240" w:afterAutospacing="off" w:line="240" w:lineRule="auto"/>
+        <w:ind w:left="0" w:right="0"/>
+        <w:jc w:val="left"/>
+        <w:rPr>
+          <w:rFonts w:ascii="Arial" w:hAnsi="Arial" w:eastAsia="Arial" w:cs="Arial"/>
+          <w:b w:val="1"/>
+          <w:bCs w:val="1"/>
+          <w:noProof w:val="0"/>
+          <w:sz w:val="24"/>
+          <w:szCs w:val="24"/>
+          <w:lang w:val="en-US"/>
+        </w:rPr>
+      </w:pPr>
+      <w:r>
+        <w:rPr>
+          <w:rFonts w:ascii="Arial" w:hAnsi="Arial" w:eastAsia="Arial" w:cs="Arial"/>
+          <w:b w:val="1"/>
+          <w:bCs w:val="1"/>
+          <w:noProof w:val="0"/>
+          <w:sz w:val="24"/>
+          <w:szCs w:val="24"/>
           <w:lang w:val="en-US"/>
         </w:rPr>
         <w:t>8. Risk Management</w:t>
@@ -3261,17 +3512,30 @@
     </w:p>
     <w:p>
       <w:pPr>
-        <w:pStyle w:val="Heading3"/>
-        <w:spacing w:before="281" w:beforeAutospacing="off" w:after="281" w:afterAutospacing="off"/>
-      </w:pPr>
-      <w:r>
-        <w:rPr>
-          <w:rFonts w:ascii="Aptos" w:hAnsi="Aptos" w:eastAsia="Aptos" w:cs="Aptos"/>
-          <w:b w:val="1"/>
-          <w:bCs w:val="1"/>
-          <w:noProof w:val="0"/>
-          <w:sz w:val="28"/>
-          <w:szCs w:val="28"/>
+        <w:pStyle w:val="Normal"/>
+        <w:suppressLineNumbers w:val="0"/>
+        <w:bidi w:val="0"/>
+        <w:spacing w:before="240" w:beforeAutospacing="off" w:after="240" w:afterAutospacing="off" w:line="240" w:lineRule="auto"/>
+        <w:ind w:left="0" w:right="0"/>
+        <w:jc w:val="left"/>
+        <w:rPr>
+          <w:rFonts w:ascii="Arial" w:hAnsi="Arial" w:eastAsia="Arial" w:cs="Arial"/>
+          <w:b w:val="1"/>
+          <w:bCs w:val="1"/>
+          <w:noProof w:val="0"/>
+          <w:sz w:val="24"/>
+          <w:szCs w:val="24"/>
+          <w:lang w:val="en-US"/>
+        </w:rPr>
+      </w:pPr>
+      <w:r>
+        <w:rPr>
+          <w:rFonts w:ascii="Arial" w:hAnsi="Arial" w:eastAsia="Arial" w:cs="Arial"/>
+          <w:b w:val="1"/>
+          <w:bCs w:val="1"/>
+          <w:noProof w:val="0"/>
+          <w:sz w:val="24"/>
+          <w:szCs w:val="24"/>
           <w:lang w:val="en-US"/>
         </w:rPr>
         <w:t>9. Conclusion</w:t>

</xml_diff>